<commit_message>
changing back to old number
</commit_message>
<xml_diff>
--- a/GauravParmar.docx
+++ b/GauravParmar.docx
@@ -4718,7 +4718,7 @@
         <w:sz w:val="22"/>
         <w:szCs w:val="22"/>
       </w:rPr>
-      <w:t xml:space="preserve">816 009 </w:t>
+      <w:t xml:space="preserve">850 058 </w:t>
     </w:r>
     <w:r>
       <w:rPr>
@@ -4726,7 +4726,7 @@
         <w:sz w:val="22"/>
         <w:szCs w:val="22"/>
       </w:rPr>
-      <w:t>3568</w:t>
+      <w:t>0383</w:t>
     </w:r>
     <w:bookmarkStart w:id="0" w:name="_GoBack"/>
     <w:bookmarkEnd w:id="0"/>

</xml_diff>